<commit_message>
Changed in commands and added delete command
</commit_message>
<xml_diff>
--- a/Commands.docx
+++ b/Commands.docx
@@ -86,6 +86,8 @@
       <w:r>
         <w:t xml:space="preserve"> </w:t>
       </w:r>
+      <w:bookmarkStart w:id="0" w:name="_GoBack"/>
+      <w:bookmarkEnd w:id="0"/>
     </w:p>
     <w:p>
       <w:pPr>
@@ -493,6 +495,160 @@
     </w:p>
     <w:p>
       <w:pPr>
+        <w:rPr>
+          <w:b/>
+          <w:sz w:val="32"/>
+          <w:szCs w:val="32"/>
+          <w:u w:val="single"/>
+        </w:rPr>
+      </w:pPr>
+      <w:r>
+        <w:rPr>
+          <w:b/>
+          <w:sz w:val="32"/>
+          <w:szCs w:val="32"/>
+          <w:highlight w:val="yellow"/>
+          <w:u w:val="single"/>
+        </w:rPr>
+        <w:sym w:font="Wingdings" w:char="F0E8"/>
+      </w:r>
+      <w:proofErr w:type="spellStart"/>
+      <w:proofErr w:type="gramStart"/>
+      <w:r>
+        <w:rPr>
+          <w:b/>
+          <w:sz w:val="32"/>
+          <w:szCs w:val="32"/>
+          <w:highlight w:val="yellow"/>
+          <w:u w:val="single"/>
+        </w:rPr>
+        <w:t>rm</w:t>
+      </w:r>
+      <w:proofErr w:type="spellEnd"/>
+      <w:proofErr w:type="gramEnd"/>
+      <w:r>
+        <w:rPr>
+          <w:b/>
+          <w:sz w:val="32"/>
+          <w:szCs w:val="32"/>
+          <w:highlight w:val="yellow"/>
+          <w:u w:val="single"/>
+        </w:rPr>
+        <w:t xml:space="preserve"> – </w:t>
+      </w:r>
+      <w:proofErr w:type="spellStart"/>
+      <w:r>
+        <w:rPr>
+          <w:b/>
+          <w:sz w:val="32"/>
+          <w:szCs w:val="32"/>
+          <w:highlight w:val="yellow"/>
+          <w:u w:val="single"/>
+        </w:rPr>
+        <w:t>rf</w:t>
+      </w:r>
+      <w:proofErr w:type="spellEnd"/>
+      <w:r>
+        <w:rPr>
+          <w:b/>
+          <w:sz w:val="32"/>
+          <w:szCs w:val="32"/>
+          <w:highlight w:val="yellow"/>
+          <w:u w:val="single"/>
+        </w:rPr>
+        <w:t xml:space="preserve"> .</w:t>
+      </w:r>
+      <w:proofErr w:type="spellStart"/>
+      <w:r>
+        <w:rPr>
+          <w:b/>
+          <w:sz w:val="32"/>
+          <w:szCs w:val="32"/>
+          <w:highlight w:val="yellow"/>
+          <w:u w:val="single"/>
+        </w:rPr>
+        <w:t>git</w:t>
+      </w:r>
+      <w:proofErr w:type="spellEnd"/>
+      <w:r>
+        <w:rPr>
+          <w:b/>
+          <w:sz w:val="32"/>
+          <w:szCs w:val="32"/>
+          <w:highlight w:val="yellow"/>
+          <w:u w:val="single"/>
+        </w:rPr>
+        <w:t xml:space="preserve"> (will delete the .</w:t>
+      </w:r>
+      <w:proofErr w:type="spellStart"/>
+      <w:r>
+        <w:rPr>
+          <w:b/>
+          <w:sz w:val="32"/>
+          <w:szCs w:val="32"/>
+          <w:highlight w:val="yellow"/>
+          <w:u w:val="single"/>
+        </w:rPr>
+        <w:t>git</w:t>
+      </w:r>
+      <w:proofErr w:type="spellEnd"/>
+      <w:r>
+        <w:rPr>
+          <w:b/>
+          <w:sz w:val="32"/>
+          <w:szCs w:val="32"/>
+          <w:highlight w:val="yellow"/>
+          <w:u w:val="single"/>
+        </w:rPr>
+        <w:t xml:space="preserve"> file Hence </w:t>
+      </w:r>
+      <w:proofErr w:type="spellStart"/>
+      <w:r>
+        <w:rPr>
+          <w:b/>
+          <w:sz w:val="32"/>
+          <w:szCs w:val="32"/>
+          <w:highlight w:val="yellow"/>
+          <w:u w:val="single"/>
+        </w:rPr>
+        <w:t>Git</w:t>
+      </w:r>
+      <w:proofErr w:type="spellEnd"/>
+      <w:r>
+        <w:rPr>
+          <w:b/>
+          <w:sz w:val="32"/>
+          <w:szCs w:val="32"/>
+          <w:highlight w:val="yellow"/>
+          <w:u w:val="single"/>
+        </w:rPr>
+        <w:t xml:space="preserve"> repository won’t be </w:t>
+      </w:r>
+      <w:proofErr w:type="spellStart"/>
+      <w:r>
+        <w:rPr>
+          <w:b/>
+          <w:sz w:val="32"/>
+          <w:szCs w:val="32"/>
+          <w:highlight w:val="yellow"/>
+          <w:u w:val="single"/>
+        </w:rPr>
+        <w:t>git</w:t>
+      </w:r>
+      <w:proofErr w:type="spellEnd"/>
+      <w:r>
+        <w:rPr>
+          <w:b/>
+          <w:sz w:val="32"/>
+          <w:szCs w:val="32"/>
+          <w:highlight w:val="yellow"/>
+          <w:u w:val="single"/>
+        </w:rPr>
+        <w:t xml:space="preserve"> repository any longer)</w:t>
+      </w:r>
+    </w:p>
+    <w:p>
+      <w:pPr>
         <w:pStyle w:val="ListParagraph"/>
         <w:numPr>
           <w:ilvl w:val="0"/>
@@ -981,8 +1137,6 @@
         </w:rPr>
         <w:t xml:space="preserve"> diff will compare working Directory from Staging Area.</w:t>
       </w:r>
-      <w:bookmarkStart w:id="0" w:name="_GoBack"/>
-      <w:bookmarkEnd w:id="0"/>
     </w:p>
     <w:sectPr>
       <w:pgSz w:w="12240" w:h="15840"/>

</xml_diff>

<commit_message>
Added some Extra Commands By Mamik
</commit_message>
<xml_diff>
--- a/Commands.docx
+++ b/Commands.docx
@@ -2175,34 +2175,44 @@
           <w:sz w:val="32"/>
           <w:szCs w:val="32"/>
         </w:rPr>
-        <w:t xml:space="preserve"> log –pretty=</w:t>
-      </w:r>
-      <w:proofErr w:type="spellStart"/>
-      <w:r>
-        <w:rPr>
-          <w:b/>
-          <w:sz w:val="32"/>
-          <w:szCs w:val="32"/>
-        </w:rPr>
-        <w:t>oneline</w:t>
-      </w:r>
-      <w:proofErr w:type="spellEnd"/>
-      <w:r>
-        <w:rPr>
-          <w:b/>
-          <w:sz w:val="32"/>
-          <w:szCs w:val="32"/>
-        </w:rPr>
-        <w:sym w:font="Wingdings" w:char="F0E8"/>
-      </w:r>
-      <w:r>
-        <w:rPr>
-          <w:b/>
-          <w:sz w:val="32"/>
-          <w:szCs w:val="32"/>
-        </w:rPr>
-        <w:t xml:space="preserve"> (This Command will show all commits in one line)</w:t>
-      </w:r>
+        <w:t xml:space="preserve"> log –p </w:t>
+      </w:r>
+      <w:r>
+        <w:rPr>
+          <w:b/>
+          <w:sz w:val="32"/>
+          <w:szCs w:val="32"/>
+        </w:rPr>
+        <w:sym w:font="Wingdings" w:char="F0E8"/>
+      </w:r>
+      <w:r>
+        <w:rPr>
+          <w:b/>
+          <w:sz w:val="32"/>
+          <w:szCs w:val="32"/>
+        </w:rPr>
+        <w:t xml:space="preserve"> </w:t>
+      </w:r>
+      <w:proofErr w:type="gramStart"/>
+      <w:r>
+        <w:rPr>
+          <w:b/>
+          <w:sz w:val="32"/>
+          <w:szCs w:val="32"/>
+        </w:rPr>
+        <w:t>This</w:t>
+      </w:r>
+      <w:proofErr w:type="gramEnd"/>
+      <w:r>
+        <w:rPr>
+          <w:b/>
+          <w:sz w:val="32"/>
+          <w:szCs w:val="32"/>
+        </w:rPr>
+        <w:t xml:space="preserve"> command will show the Commit and the changes occurred in that commit as compared the previous one.</w:t>
+      </w:r>
+      <w:bookmarkStart w:id="0" w:name="_GoBack"/>
+      <w:bookmarkEnd w:id="0"/>
     </w:p>
     <w:p>
       <w:pPr>
@@ -2233,23 +2243,33 @@
           <w:sz w:val="32"/>
           <w:szCs w:val="32"/>
         </w:rPr>
-        <w:t xml:space="preserve"> log –pretty=short</w:t>
-      </w:r>
-      <w:r>
-        <w:rPr>
-          <w:b/>
-          <w:sz w:val="32"/>
-          <w:szCs w:val="32"/>
-        </w:rPr>
-        <w:sym w:font="Wingdings" w:char="F0E8"/>
-      </w:r>
-      <w:r>
-        <w:rPr>
-          <w:b/>
-          <w:sz w:val="32"/>
-          <w:szCs w:val="32"/>
-        </w:rPr>
-        <w:t xml:space="preserve"> (This command will show all commits in short)</w:t>
+        <w:t xml:space="preserve"> log –pretty=</w:t>
+      </w:r>
+      <w:proofErr w:type="spellStart"/>
+      <w:r>
+        <w:rPr>
+          <w:b/>
+          <w:sz w:val="32"/>
+          <w:szCs w:val="32"/>
+        </w:rPr>
+        <w:t>oneline</w:t>
+      </w:r>
+      <w:proofErr w:type="spellEnd"/>
+      <w:r>
+        <w:rPr>
+          <w:b/>
+          <w:sz w:val="32"/>
+          <w:szCs w:val="32"/>
+        </w:rPr>
+        <w:sym w:font="Wingdings" w:char="F0E8"/>
+      </w:r>
+      <w:r>
+        <w:rPr>
+          <w:b/>
+          <w:sz w:val="32"/>
+          <w:szCs w:val="32"/>
+        </w:rPr>
+        <w:t xml:space="preserve"> (This Command will show all commits in one line)</w:t>
       </w:r>
     </w:p>
     <w:p>
@@ -2281,23 +2301,23 @@
           <w:sz w:val="32"/>
           <w:szCs w:val="32"/>
         </w:rPr>
-        <w:t xml:space="preserve"> log –pretty=full</w:t>
-      </w:r>
-      <w:r>
-        <w:rPr>
-          <w:b/>
-          <w:sz w:val="32"/>
-          <w:szCs w:val="32"/>
-        </w:rPr>
-        <w:sym w:font="Wingdings" w:char="F0E8"/>
-      </w:r>
-      <w:r>
-        <w:rPr>
-          <w:b/>
-          <w:sz w:val="32"/>
-          <w:szCs w:val="32"/>
-        </w:rPr>
-        <w:t>(this command will show all commits with more information)</w:t>
+        <w:t xml:space="preserve"> log –pretty=short</w:t>
+      </w:r>
+      <w:r>
+        <w:rPr>
+          <w:b/>
+          <w:sz w:val="32"/>
+          <w:szCs w:val="32"/>
+        </w:rPr>
+        <w:sym w:font="Wingdings" w:char="F0E8"/>
+      </w:r>
+      <w:r>
+        <w:rPr>
+          <w:b/>
+          <w:sz w:val="32"/>
+          <w:szCs w:val="32"/>
+        </w:rPr>
+        <w:t xml:space="preserve"> (This command will show all commits in short)</w:t>
       </w:r>
     </w:p>
     <w:p>
@@ -2329,153 +2349,23 @@
           <w:sz w:val="32"/>
           <w:szCs w:val="32"/>
         </w:rPr>
-        <w:t xml:space="preserve"> log –since=2.days</w:t>
-      </w:r>
-      <w:r>
-        <w:rPr>
-          <w:b/>
-          <w:sz w:val="32"/>
-          <w:szCs w:val="32"/>
-        </w:rPr>
-        <w:sym w:font="Wingdings" w:char="F0E8"/>
-      </w:r>
-      <w:r>
-        <w:rPr>
-          <w:b/>
-          <w:sz w:val="32"/>
-          <w:szCs w:val="32"/>
-        </w:rPr>
-        <w:t>(this command will tell the last 2 days commit)</w:t>
-      </w:r>
-      <w:r>
-        <w:rPr>
-          <w:b/>
-          <w:sz w:val="32"/>
-          <w:szCs w:val="32"/>
-        </w:rPr>
-        <w:t xml:space="preserve"> </w:t>
-      </w:r>
-      <w:r>
-        <w:rPr>
-          <w:b/>
-          <w:sz w:val="32"/>
-          <w:szCs w:val="32"/>
-          <w:highlight w:val="yellow"/>
-        </w:rPr>
-        <w:t>“Days can be replaced by Months/weeks/years</w:t>
-      </w:r>
-      <w:r>
-        <w:rPr>
-          <w:b/>
-          <w:sz w:val="32"/>
-          <w:szCs w:val="32"/>
-        </w:rPr>
-        <w:t>”</w:t>
-      </w:r>
-    </w:p>
-    <w:p>
-      <w:pPr>
-        <w:rPr>
-          <w:b/>
-          <w:sz w:val="32"/>
-          <w:szCs w:val="32"/>
-          <w:u w:val="single"/>
-        </w:rPr>
-      </w:pPr>
-      <w:r>
-        <w:rPr>
-          <w:b/>
-          <w:sz w:val="32"/>
-          <w:szCs w:val="32"/>
-          <w:highlight w:val="yellow"/>
-          <w:u w:val="single"/>
-        </w:rPr>
-        <w:t>V12</w:t>
-      </w:r>
-      <w:r>
-        <w:rPr>
-          <w:b/>
-          <w:sz w:val="32"/>
-          <w:szCs w:val="32"/>
-          <w:highlight w:val="yellow"/>
-          <w:u w:val="single"/>
-        </w:rPr>
-        <w:sym w:font="Wingdings" w:char="F0E8"/>
-      </w:r>
-      <w:r>
-        <w:rPr>
-          <w:b/>
-          <w:sz w:val="32"/>
-          <w:szCs w:val="32"/>
-          <w:highlight w:val="yellow"/>
-          <w:u w:val="single"/>
-        </w:rPr>
-        <w:t xml:space="preserve"> </w:t>
-      </w:r>
-      <w:proofErr w:type="spellStart"/>
-      <w:r>
-        <w:rPr>
-          <w:b/>
-          <w:sz w:val="32"/>
-          <w:szCs w:val="32"/>
-          <w:highlight w:val="yellow"/>
-          <w:u w:val="single"/>
-        </w:rPr>
-        <w:t>Unstaging</w:t>
-      </w:r>
-      <w:proofErr w:type="spellEnd"/>
-      <w:r>
-        <w:rPr>
-          <w:b/>
-          <w:sz w:val="32"/>
-          <w:szCs w:val="32"/>
-          <w:highlight w:val="yellow"/>
-          <w:u w:val="single"/>
-        </w:rPr>
-        <w:t xml:space="preserve"> &amp; </w:t>
-      </w:r>
-      <w:proofErr w:type="spellStart"/>
-      <w:r>
-        <w:rPr>
-          <w:b/>
-          <w:sz w:val="32"/>
-          <w:szCs w:val="32"/>
-          <w:highlight w:val="yellow"/>
-          <w:u w:val="single"/>
-        </w:rPr>
-        <w:t>Unmodifying</w:t>
-      </w:r>
-      <w:proofErr w:type="spellEnd"/>
-      <w:r>
-        <w:rPr>
-          <w:b/>
-          <w:sz w:val="32"/>
-          <w:szCs w:val="32"/>
-          <w:highlight w:val="yellow"/>
-          <w:u w:val="single"/>
-        </w:rPr>
-        <w:t xml:space="preserve"> Files in </w:t>
-      </w:r>
-      <w:proofErr w:type="spellStart"/>
-      <w:r>
-        <w:rPr>
-          <w:b/>
-          <w:sz w:val="32"/>
-          <w:szCs w:val="32"/>
-          <w:highlight w:val="yellow"/>
-          <w:u w:val="single"/>
-        </w:rPr>
-        <w:t>Git</w:t>
-      </w:r>
-      <w:proofErr w:type="spellEnd"/>
-      <w:r>
-        <w:rPr>
-          <w:b/>
-          <w:sz w:val="32"/>
-          <w:szCs w:val="32"/>
-          <w:u w:val="single"/>
-        </w:rPr>
-        <w:sym w:font="Wingdings" w:char="F0E8"/>
+        <w:t xml:space="preserve"> log –pretty=full</w:t>
+      </w:r>
+      <w:r>
+        <w:rPr>
+          <w:b/>
+          <w:sz w:val="32"/>
+          <w:szCs w:val="32"/>
+        </w:rPr>
+        <w:sym w:font="Wingdings" w:char="F0E8"/>
+      </w:r>
+      <w:r>
+        <w:rPr>
+          <w:b/>
+          <w:sz w:val="32"/>
+          <w:szCs w:val="32"/>
+        </w:rPr>
+        <w:t>(this command will show all commits with more information)</w:t>
       </w:r>
     </w:p>
     <w:p>
@@ -2507,51 +2397,153 @@
           <w:sz w:val="32"/>
           <w:szCs w:val="32"/>
         </w:rPr>
-        <w:t xml:space="preserve"> restore –staged </w:t>
-      </w:r>
-      <w:proofErr w:type="spellStart"/>
-      <w:r>
-        <w:rPr>
-          <w:b/>
-          <w:sz w:val="32"/>
-          <w:szCs w:val="32"/>
-        </w:rPr>
-        <w:t>FileName.ext</w:t>
-      </w:r>
-      <w:proofErr w:type="spellEnd"/>
-      <w:r>
-        <w:rPr>
-          <w:b/>
-          <w:sz w:val="32"/>
-          <w:szCs w:val="32"/>
-        </w:rPr>
-        <w:sym w:font="Wingdings" w:char="F0E8"/>
-      </w:r>
-      <w:r>
-        <w:rPr>
-          <w:b/>
-          <w:sz w:val="32"/>
-          <w:szCs w:val="32"/>
-        </w:rPr>
-        <w:t xml:space="preserve"> This Command use to </w:t>
-      </w:r>
-      <w:proofErr w:type="spellStart"/>
-      <w:r>
-        <w:rPr>
-          <w:b/>
-          <w:sz w:val="32"/>
-          <w:szCs w:val="32"/>
-        </w:rPr>
-        <w:t>Unstage</w:t>
-      </w:r>
-      <w:proofErr w:type="spellEnd"/>
-      <w:r>
-        <w:rPr>
-          <w:b/>
-          <w:sz w:val="32"/>
-          <w:szCs w:val="32"/>
-        </w:rPr>
-        <w:t xml:space="preserve"> a Staged File</w:t>
+        <w:t xml:space="preserve"> log –since=2.days</w:t>
+      </w:r>
+      <w:r>
+        <w:rPr>
+          <w:b/>
+          <w:sz w:val="32"/>
+          <w:szCs w:val="32"/>
+        </w:rPr>
+        <w:sym w:font="Wingdings" w:char="F0E8"/>
+      </w:r>
+      <w:r>
+        <w:rPr>
+          <w:b/>
+          <w:sz w:val="32"/>
+          <w:szCs w:val="32"/>
+        </w:rPr>
+        <w:t>(this command will tell the last 2 days commit)</w:t>
+      </w:r>
+      <w:r>
+        <w:rPr>
+          <w:b/>
+          <w:sz w:val="32"/>
+          <w:szCs w:val="32"/>
+        </w:rPr>
+        <w:t xml:space="preserve"> </w:t>
+      </w:r>
+      <w:r>
+        <w:rPr>
+          <w:b/>
+          <w:sz w:val="32"/>
+          <w:szCs w:val="32"/>
+          <w:highlight w:val="yellow"/>
+        </w:rPr>
+        <w:t>“Days can be replaced by Months/weeks/years</w:t>
+      </w:r>
+      <w:r>
+        <w:rPr>
+          <w:b/>
+          <w:sz w:val="32"/>
+          <w:szCs w:val="32"/>
+        </w:rPr>
+        <w:t>”</w:t>
+      </w:r>
+    </w:p>
+    <w:p>
+      <w:pPr>
+        <w:rPr>
+          <w:b/>
+          <w:sz w:val="32"/>
+          <w:szCs w:val="32"/>
+          <w:u w:val="single"/>
+        </w:rPr>
+      </w:pPr>
+      <w:r>
+        <w:rPr>
+          <w:b/>
+          <w:sz w:val="32"/>
+          <w:szCs w:val="32"/>
+          <w:highlight w:val="yellow"/>
+          <w:u w:val="single"/>
+        </w:rPr>
+        <w:t>V12</w:t>
+      </w:r>
+      <w:r>
+        <w:rPr>
+          <w:b/>
+          <w:sz w:val="32"/>
+          <w:szCs w:val="32"/>
+          <w:highlight w:val="yellow"/>
+          <w:u w:val="single"/>
+        </w:rPr>
+        <w:sym w:font="Wingdings" w:char="F0E8"/>
+      </w:r>
+      <w:r>
+        <w:rPr>
+          <w:b/>
+          <w:sz w:val="32"/>
+          <w:szCs w:val="32"/>
+          <w:highlight w:val="yellow"/>
+          <w:u w:val="single"/>
+        </w:rPr>
+        <w:t xml:space="preserve"> </w:t>
+      </w:r>
+      <w:proofErr w:type="spellStart"/>
+      <w:r>
+        <w:rPr>
+          <w:b/>
+          <w:sz w:val="32"/>
+          <w:szCs w:val="32"/>
+          <w:highlight w:val="yellow"/>
+          <w:u w:val="single"/>
+        </w:rPr>
+        <w:t>Unstaging</w:t>
+      </w:r>
+      <w:proofErr w:type="spellEnd"/>
+      <w:r>
+        <w:rPr>
+          <w:b/>
+          <w:sz w:val="32"/>
+          <w:szCs w:val="32"/>
+          <w:highlight w:val="yellow"/>
+          <w:u w:val="single"/>
+        </w:rPr>
+        <w:t xml:space="preserve"> &amp; </w:t>
+      </w:r>
+      <w:proofErr w:type="spellStart"/>
+      <w:r>
+        <w:rPr>
+          <w:b/>
+          <w:sz w:val="32"/>
+          <w:szCs w:val="32"/>
+          <w:highlight w:val="yellow"/>
+          <w:u w:val="single"/>
+        </w:rPr>
+        <w:t>Unmodifying</w:t>
+      </w:r>
+      <w:proofErr w:type="spellEnd"/>
+      <w:r>
+        <w:rPr>
+          <w:b/>
+          <w:sz w:val="32"/>
+          <w:szCs w:val="32"/>
+          <w:highlight w:val="yellow"/>
+          <w:u w:val="single"/>
+        </w:rPr>
+        <w:t xml:space="preserve"> Files in </w:t>
+      </w:r>
+      <w:proofErr w:type="spellStart"/>
+      <w:r>
+        <w:rPr>
+          <w:b/>
+          <w:sz w:val="32"/>
+          <w:szCs w:val="32"/>
+          <w:highlight w:val="yellow"/>
+          <w:u w:val="single"/>
+        </w:rPr>
+        <w:t>Git</w:t>
+      </w:r>
+      <w:proofErr w:type="spellEnd"/>
+      <w:r>
+        <w:rPr>
+          <w:b/>
+          <w:sz w:val="32"/>
+          <w:szCs w:val="32"/>
+          <w:u w:val="single"/>
+        </w:rPr>
+        <w:sym w:font="Wingdings" w:char="F0E8"/>
       </w:r>
     </w:p>
     <w:p>
@@ -2583,7 +2575,7 @@
           <w:sz w:val="32"/>
           <w:szCs w:val="32"/>
         </w:rPr>
-        <w:t xml:space="preserve"> checkout – </w:t>
+        <w:t xml:space="preserve"> restore –staged </w:t>
       </w:r>
       <w:proofErr w:type="spellStart"/>
       <w:r>
@@ -2609,62 +2601,25 @@
           <w:sz w:val="32"/>
           <w:szCs w:val="32"/>
         </w:rPr>
-        <w:t>Will Take the File into Unmodified State(will Match the File as per Last Commit)</w:t>
-      </w:r>
-    </w:p>
-    <w:p>
-      <w:pPr>
-        <w:pStyle w:val="ListParagraph"/>
-        <w:rPr>
-          <w:b/>
-          <w:sz w:val="32"/>
-          <w:szCs w:val="32"/>
-        </w:rPr>
-      </w:pPr>
-    </w:p>
-    <w:p>
-      <w:pPr>
-        <w:pStyle w:val="ListParagraph"/>
-        <w:rPr>
-          <w:b/>
-          <w:sz w:val="32"/>
-          <w:szCs w:val="32"/>
-        </w:rPr>
-      </w:pPr>
-      <w:r>
-        <w:rPr>
-          <w:b/>
-          <w:sz w:val="32"/>
-          <w:szCs w:val="32"/>
-          <w:highlight w:val="yellow"/>
-        </w:rPr>
-        <w:t>V13</w:t>
-      </w:r>
-      <w:r>
-        <w:rPr>
-          <w:b/>
-          <w:sz w:val="32"/>
-          <w:szCs w:val="32"/>
-          <w:highlight w:val="yellow"/>
-        </w:rPr>
-        <w:sym w:font="Wingdings" w:char="F0E8"/>
-      </w:r>
-      <w:r>
-        <w:rPr>
-          <w:b/>
-          <w:sz w:val="32"/>
-          <w:szCs w:val="32"/>
-          <w:highlight w:val="yellow"/>
-        </w:rPr>
-        <w:t xml:space="preserve"> Working With Remote Repositories</w:t>
-      </w:r>
-      <w:r>
-        <w:rPr>
-          <w:b/>
-          <w:sz w:val="32"/>
-          <w:szCs w:val="32"/>
-        </w:rPr>
-        <w:sym w:font="Wingdings" w:char="F0E8"/>
+        <w:t xml:space="preserve"> This Command use to </w:t>
+      </w:r>
+      <w:proofErr w:type="spellStart"/>
+      <w:r>
+        <w:rPr>
+          <w:b/>
+          <w:sz w:val="32"/>
+          <w:szCs w:val="32"/>
+        </w:rPr>
+        <w:t>Unstage</w:t>
+      </w:r>
+      <w:proofErr w:type="spellEnd"/>
+      <w:r>
+        <w:rPr>
+          <w:b/>
+          <w:sz w:val="32"/>
+          <w:szCs w:val="32"/>
+        </w:rPr>
+        <w:t xml:space="preserve"> a Staged File</w:t>
       </w:r>
     </w:p>
     <w:p>
@@ -2696,6 +2651,119 @@
           <w:sz w:val="32"/>
           <w:szCs w:val="32"/>
         </w:rPr>
+        <w:t xml:space="preserve"> checkout – </w:t>
+      </w:r>
+      <w:proofErr w:type="spellStart"/>
+      <w:r>
+        <w:rPr>
+          <w:b/>
+          <w:sz w:val="32"/>
+          <w:szCs w:val="32"/>
+        </w:rPr>
+        <w:t>FileName.ext</w:t>
+      </w:r>
+      <w:proofErr w:type="spellEnd"/>
+      <w:r>
+        <w:rPr>
+          <w:b/>
+          <w:sz w:val="32"/>
+          <w:szCs w:val="32"/>
+        </w:rPr>
+        <w:sym w:font="Wingdings" w:char="F0E8"/>
+      </w:r>
+      <w:r>
+        <w:rPr>
+          <w:b/>
+          <w:sz w:val="32"/>
+          <w:szCs w:val="32"/>
+        </w:rPr>
+        <w:t>Will Take the File into Unmodified State(will Match the File as per Last Commit)</w:t>
+      </w:r>
+    </w:p>
+    <w:p>
+      <w:pPr>
+        <w:pStyle w:val="ListParagraph"/>
+        <w:rPr>
+          <w:b/>
+          <w:sz w:val="32"/>
+          <w:szCs w:val="32"/>
+        </w:rPr>
+      </w:pPr>
+    </w:p>
+    <w:p>
+      <w:pPr>
+        <w:pStyle w:val="ListParagraph"/>
+        <w:rPr>
+          <w:b/>
+          <w:sz w:val="32"/>
+          <w:szCs w:val="32"/>
+        </w:rPr>
+      </w:pPr>
+      <w:r>
+        <w:rPr>
+          <w:b/>
+          <w:sz w:val="32"/>
+          <w:szCs w:val="32"/>
+          <w:highlight w:val="yellow"/>
+        </w:rPr>
+        <w:t>V13</w:t>
+      </w:r>
+      <w:r>
+        <w:rPr>
+          <w:b/>
+          <w:sz w:val="32"/>
+          <w:szCs w:val="32"/>
+          <w:highlight w:val="yellow"/>
+        </w:rPr>
+        <w:sym w:font="Wingdings" w:char="F0E8"/>
+      </w:r>
+      <w:r>
+        <w:rPr>
+          <w:b/>
+          <w:sz w:val="32"/>
+          <w:szCs w:val="32"/>
+          <w:highlight w:val="yellow"/>
+        </w:rPr>
+        <w:t xml:space="preserve"> Working With Remote Repositories</w:t>
+      </w:r>
+      <w:r>
+        <w:rPr>
+          <w:b/>
+          <w:sz w:val="32"/>
+          <w:szCs w:val="32"/>
+        </w:rPr>
+        <w:sym w:font="Wingdings" w:char="F0E8"/>
+      </w:r>
+    </w:p>
+    <w:p>
+      <w:pPr>
+        <w:pStyle w:val="ListParagraph"/>
+        <w:numPr>
+          <w:ilvl w:val="0"/>
+          <w:numId w:val="7"/>
+        </w:numPr>
+        <w:rPr>
+          <w:b/>
+          <w:sz w:val="32"/>
+          <w:szCs w:val="32"/>
+        </w:rPr>
+      </w:pPr>
+      <w:proofErr w:type="spellStart"/>
+      <w:r>
+        <w:rPr>
+          <w:b/>
+          <w:sz w:val="32"/>
+          <w:szCs w:val="32"/>
+        </w:rPr>
+        <w:t>Git</w:t>
+      </w:r>
+      <w:proofErr w:type="spellEnd"/>
+      <w:r>
+        <w:rPr>
+          <w:b/>
+          <w:sz w:val="32"/>
+          <w:szCs w:val="32"/>
+        </w:rPr>
         <w:t xml:space="preserve"> Push –u Origin Master</w:t>
       </w:r>
       <w:r>
@@ -4058,8 +4126,6 @@
           <w:szCs w:val="32"/>
         </w:rPr>
       </w:pPr>
-      <w:bookmarkStart w:id="0" w:name="_GoBack"/>
-      <w:bookmarkEnd w:id="0"/>
     </w:p>
     <w:p>
       <w:pPr>

</xml_diff>

<commit_message>
Has Added Amend Command
</commit_message>
<xml_diff>
--- a/Commands.docx
+++ b/Commands.docx
@@ -2211,8 +2211,6 @@
         </w:rPr>
         <w:t xml:space="preserve"> command will show the Commit and the changes occurred in that commit as compared the previous one.</w:t>
       </w:r>
-      <w:bookmarkStart w:id="0" w:name="_GoBack"/>
-      <w:bookmarkEnd w:id="0"/>
     </w:p>
     <w:p>
       <w:pPr>
@@ -2440,6 +2438,170 @@
         </w:rPr>
         <w:t>”</w:t>
       </w:r>
+    </w:p>
+    <w:p>
+      <w:pPr>
+        <w:pStyle w:val="ListParagraph"/>
+        <w:numPr>
+          <w:ilvl w:val="0"/>
+          <w:numId w:val="7"/>
+        </w:numPr>
+        <w:rPr>
+          <w:b/>
+          <w:sz w:val="32"/>
+          <w:szCs w:val="32"/>
+        </w:rPr>
+      </w:pPr>
+      <w:proofErr w:type="spellStart"/>
+      <w:r>
+        <w:rPr>
+          <w:b/>
+          <w:sz w:val="32"/>
+          <w:szCs w:val="32"/>
+        </w:rPr>
+        <w:t>Git</w:t>
+      </w:r>
+      <w:proofErr w:type="spellEnd"/>
+      <w:r>
+        <w:rPr>
+          <w:b/>
+          <w:sz w:val="32"/>
+          <w:szCs w:val="32"/>
+        </w:rPr>
+        <w:t xml:space="preserve"> commit –amend </w:t>
+      </w:r>
+      <w:r>
+        <w:rPr>
+          <w:b/>
+          <w:sz w:val="32"/>
+          <w:szCs w:val="32"/>
+        </w:rPr>
+        <w:sym w:font="Wingdings" w:char="F0E8"/>
+      </w:r>
+      <w:r>
+        <w:rPr>
+          <w:b/>
+          <w:sz w:val="32"/>
+          <w:szCs w:val="32"/>
+        </w:rPr>
+        <w:t>[I</w:t>
+      </w:r>
+      <w:r>
+        <w:rPr>
+          <w:b/>
+          <w:sz w:val="32"/>
+          <w:szCs w:val="32"/>
+        </w:rPr>
+        <w:sym w:font="Wingdings" w:char="F0E8"/>
+      </w:r>
+      <w:proofErr w:type="spellStart"/>
+      <w:r>
+        <w:rPr>
+          <w:b/>
+          <w:sz w:val="32"/>
+          <w:szCs w:val="32"/>
+        </w:rPr>
+        <w:t>Edit</w:t>
+      </w:r>
+      <w:proofErr w:type="gramStart"/>
+      <w:r>
+        <w:rPr>
+          <w:b/>
+          <w:sz w:val="32"/>
+          <w:szCs w:val="32"/>
+        </w:rPr>
+        <w:t>,esc</w:t>
+      </w:r>
+      <w:proofErr w:type="spellEnd"/>
+      <w:proofErr w:type="gramEnd"/>
+      <w:r>
+        <w:rPr>
+          <w:b/>
+          <w:sz w:val="32"/>
+          <w:szCs w:val="32"/>
+        </w:rPr>
+        <w:t>+:+</w:t>
+      </w:r>
+      <w:proofErr w:type="spellStart"/>
+      <w:r>
+        <w:rPr>
+          <w:b/>
+          <w:sz w:val="32"/>
+          <w:szCs w:val="32"/>
+        </w:rPr>
+        <w:t>wq</w:t>
+      </w:r>
+      <w:proofErr w:type="spellEnd"/>
+      <w:r>
+        <w:rPr>
+          <w:b/>
+          <w:sz w:val="32"/>
+          <w:szCs w:val="32"/>
+        </w:rPr>
+        <w:sym w:font="Wingdings" w:char="F0E8"/>
+      </w:r>
+      <w:r>
+        <w:rPr>
+          <w:b/>
+          <w:sz w:val="32"/>
+          <w:szCs w:val="32"/>
+        </w:rPr>
+        <w:t xml:space="preserve">Exit the Vim Editor] </w:t>
+      </w:r>
+      <w:r>
+        <w:rPr>
+          <w:b/>
+          <w:sz w:val="32"/>
+          <w:szCs w:val="32"/>
+        </w:rPr>
+        <w:sym w:font="Wingdings" w:char="F0E8"/>
+      </w:r>
+      <w:r>
+        <w:rPr>
+          <w:b/>
+          <w:sz w:val="32"/>
+          <w:szCs w:val="32"/>
+        </w:rPr>
+        <w:t xml:space="preserve"> this command Will help you to change the commit </w:t>
+      </w:r>
+      <w:proofErr w:type="spellStart"/>
+      <w:r>
+        <w:rPr>
+          <w:b/>
+          <w:sz w:val="32"/>
+          <w:szCs w:val="32"/>
+        </w:rPr>
+        <w:t>Msg</w:t>
+      </w:r>
+      <w:proofErr w:type="spellEnd"/>
+      <w:r>
+        <w:rPr>
+          <w:b/>
+          <w:sz w:val="32"/>
+          <w:szCs w:val="32"/>
+        </w:rPr>
+        <w:t xml:space="preserve">  and merge into the commit the </w:t>
+      </w:r>
+      <w:proofErr w:type="spellStart"/>
+      <w:r>
+        <w:rPr>
+          <w:b/>
+          <w:sz w:val="32"/>
+          <w:szCs w:val="32"/>
+        </w:rPr>
+        <w:t>updation</w:t>
+      </w:r>
+      <w:proofErr w:type="spellEnd"/>
+      <w:r>
+        <w:rPr>
+          <w:b/>
+          <w:sz w:val="32"/>
+          <w:szCs w:val="32"/>
+        </w:rPr>
+        <w:t>.</w:t>
+      </w:r>
+      <w:bookmarkStart w:id="0" w:name="_GoBack"/>
+      <w:bookmarkEnd w:id="0"/>
     </w:p>
     <w:p>
       <w:pPr>

</xml_diff>